<commit_message>
Fix body text spacing in tech reports #20
</commit_message>
<xml_diff>
--- a/inst/tech-report-docx/01-tech-report-cover-english.docx
+++ b/inst/tech-report-docx/01-tech-report-cover-english.docx
@@ -36,6 +36,7 @@
             </w:pPr>
             <w:bookmarkStart w:id="0" w:name="title"/>
             <w:permStart w:id="1097994225" w:edGrp="everyone"/>
+            <w:proofErr w:type="spellStart"/>
             <w:r>
               <w:rPr>
                 <w:rFonts w:ascii="Microsoft Sans Serif" w:hAnsi="Microsoft Sans Serif" w:cs="Microsoft Sans Serif"/>
@@ -49,6 +50,7 @@
             </w:r>
             <w:bookmarkEnd w:id="0"/>
             <w:permEnd w:id="1097994225"/>
+            <w:proofErr w:type="spellEnd"/>
           </w:p>
         </w:tc>
       </w:tr>
@@ -102,6 +104,7 @@
             </w:pPr>
             <w:bookmarkStart w:id="2" w:name="address"/>
             <w:permStart w:id="634062271" w:edGrp="everyone"/>
+            <w:proofErr w:type="spellStart"/>
             <w:r>
               <w:rPr>
                 <w:rFonts w:ascii="Microsoft Sans Serif" w:hAnsi="Microsoft Sans Serif" w:cs="Microsoft Sans Serif"/>
@@ -113,6 +116,7 @@
             </w:r>
             <w:bookmarkEnd w:id="2"/>
             <w:permEnd w:id="634062271"/>
+            <w:proofErr w:type="spellEnd"/>
           </w:p>
         </w:tc>
       </w:tr>
@@ -135,6 +139,7 @@
             </w:pPr>
             <w:bookmarkStart w:id="3" w:name="year"/>
             <w:permStart w:id="2118853603" w:edGrp="everyone"/>
+            <w:proofErr w:type="spellStart"/>
             <w:r>
               <w:rPr>
                 <w:rFonts w:ascii="Microsoft Sans Serif" w:hAnsi="Microsoft Sans Serif" w:cs="Microsoft Sans Serif"/>
@@ -146,6 +151,7 @@
             </w:r>
             <w:bookmarkEnd w:id="3"/>
             <w:permEnd w:id="2118853603"/>
+            <w:proofErr w:type="spellEnd"/>
           </w:p>
         </w:tc>
       </w:tr>
@@ -429,7 +435,6 @@
     </w:p>
     <w:p>
       <w:pPr>
-        <w:pStyle w:val="BodyText"/>
         <w:spacing w:before="5"/>
         <w:ind w:left="426" w:right="571"/>
         <w:rPr>
@@ -489,7 +494,21 @@
         <w:rPr>
           <w:sz w:val="20"/>
         </w:rPr>
-        <w:t>to existing knowledge but which is not normally appropriate for primary literature.</w:t>
+        <w:t xml:space="preserve">to existing </w:t>
+      </w:r>
+      <w:proofErr w:type="gramStart"/>
+      <w:r>
+        <w:rPr>
+          <w:sz w:val="20"/>
+        </w:rPr>
+        <w:t>knowledge</w:t>
+      </w:r>
+      <w:proofErr w:type="gramEnd"/>
+      <w:r>
+        <w:rPr>
+          <w:sz w:val="20"/>
+        </w:rPr>
+        <w:t xml:space="preserve"> but which is not normally appropriate for primary literature.</w:t>
       </w:r>
       <w:r>
         <w:rPr>
@@ -515,7 +534,21 @@
         <w:rPr>
           <w:sz w:val="20"/>
         </w:rPr>
-        <w:t>No restriction is placed on subject matter and the series reflects the broad interests and policies of Fisheries and Oceans Canada, namely, fisheries and aquatic sciences.</w:t>
+        <w:t xml:space="preserve">No restriction is placed on subject </w:t>
+      </w:r>
+      <w:proofErr w:type="gramStart"/>
+      <w:r>
+        <w:rPr>
+          <w:sz w:val="20"/>
+        </w:rPr>
+        <w:t>matter</w:t>
+      </w:r>
+      <w:proofErr w:type="gramEnd"/>
+      <w:r>
+        <w:rPr>
+          <w:sz w:val="20"/>
+        </w:rPr>
+        <w:t xml:space="preserve"> and the series reflects the broad interests and policies of Fisheries and Oceans Canada, namely, fisheries and aquatic sciences.</w:t>
       </w:r>
     </w:p>
     <w:p>
@@ -851,12 +884,123 @@
           <w:sz w:val="20"/>
           <w:lang w:val="fr-CA"/>
         </w:rPr>
-        <w:t>The current series name was changed with report number 925.</w:t>
+        <w:t xml:space="preserve">The </w:t>
+      </w:r>
+      <w:proofErr w:type="spellStart"/>
+      <w:r>
+        <w:rPr>
+          <w:sz w:val="20"/>
+          <w:lang w:val="fr-CA"/>
+        </w:rPr>
+        <w:t>current</w:t>
+      </w:r>
+      <w:proofErr w:type="spellEnd"/>
+      <w:r>
+        <w:rPr>
+          <w:sz w:val="20"/>
+          <w:lang w:val="fr-CA"/>
+        </w:rPr>
+        <w:t xml:space="preserve"> </w:t>
+      </w:r>
+      <w:proofErr w:type="spellStart"/>
+      <w:r>
+        <w:rPr>
+          <w:sz w:val="20"/>
+          <w:lang w:val="fr-CA"/>
+        </w:rPr>
+        <w:t>series</w:t>
+      </w:r>
+      <w:proofErr w:type="spellEnd"/>
+      <w:r>
+        <w:rPr>
+          <w:sz w:val="20"/>
+          <w:lang w:val="fr-CA"/>
+        </w:rPr>
+        <w:t xml:space="preserve"> </w:t>
+      </w:r>
+      <w:proofErr w:type="spellStart"/>
+      <w:r>
+        <w:rPr>
+          <w:sz w:val="20"/>
+          <w:lang w:val="fr-CA"/>
+        </w:rPr>
+        <w:t>name</w:t>
+      </w:r>
+      <w:proofErr w:type="spellEnd"/>
+      <w:r>
+        <w:rPr>
+          <w:sz w:val="20"/>
+          <w:lang w:val="fr-CA"/>
+        </w:rPr>
+        <w:t xml:space="preserve"> </w:t>
+      </w:r>
+      <w:proofErr w:type="spellStart"/>
+      <w:r>
+        <w:rPr>
+          <w:sz w:val="20"/>
+          <w:lang w:val="fr-CA"/>
+        </w:rPr>
+        <w:t>was</w:t>
+      </w:r>
+      <w:proofErr w:type="spellEnd"/>
+      <w:r>
+        <w:rPr>
+          <w:sz w:val="20"/>
+          <w:lang w:val="fr-CA"/>
+        </w:rPr>
+        <w:t xml:space="preserve"> </w:t>
+      </w:r>
+      <w:proofErr w:type="spellStart"/>
+      <w:r>
+        <w:rPr>
+          <w:sz w:val="20"/>
+          <w:lang w:val="fr-CA"/>
+        </w:rPr>
+        <w:t>changed</w:t>
+      </w:r>
+      <w:proofErr w:type="spellEnd"/>
+      <w:r>
+        <w:rPr>
+          <w:sz w:val="20"/>
+          <w:lang w:val="fr-CA"/>
+        </w:rPr>
+        <w:t xml:space="preserve"> </w:t>
+      </w:r>
+      <w:proofErr w:type="spellStart"/>
+      <w:r>
+        <w:rPr>
+          <w:sz w:val="20"/>
+          <w:lang w:val="fr-CA"/>
+        </w:rPr>
+        <w:t>with</w:t>
+      </w:r>
+      <w:proofErr w:type="spellEnd"/>
+      <w:r>
+        <w:rPr>
+          <w:sz w:val="20"/>
+          <w:lang w:val="fr-CA"/>
+        </w:rPr>
+        <w:t xml:space="preserve"> report </w:t>
+      </w:r>
+      <w:proofErr w:type="spellStart"/>
+      <w:r>
+        <w:rPr>
+          <w:sz w:val="20"/>
+          <w:lang w:val="fr-CA"/>
+        </w:rPr>
+        <w:t>number</w:t>
+      </w:r>
+      <w:proofErr w:type="spellEnd"/>
+      <w:r>
+        <w:rPr>
+          <w:sz w:val="20"/>
+          <w:lang w:val="fr-CA"/>
+        </w:rPr>
+        <w:t xml:space="preserve"> 925.</w:t>
       </w:r>
     </w:p>
     <w:p>
       <w:pPr>
-        <w:pStyle w:val="BodyText"/>
         <w:ind w:left="426" w:right="571"/>
         <w:rPr>
           <w:lang w:val="fr-CA"/>
@@ -865,25 +1009,26 @@
     </w:p>
     <w:p>
       <w:pPr>
-        <w:pStyle w:val="BodyText"/>
         <w:ind w:left="426" w:right="571"/>
         <w:rPr>
+          <w:sz w:val="20"/>
+          <w:szCs w:val="20"/>
           <w:lang w:val="fr-CA"/>
         </w:rPr>
       </w:pPr>
     </w:p>
     <w:p>
       <w:pPr>
-        <w:pStyle w:val="BodyText"/>
         <w:ind w:left="426" w:right="571"/>
         <w:rPr>
+          <w:sz w:val="20"/>
+          <w:szCs w:val="20"/>
           <w:lang w:val="fr-CA"/>
         </w:rPr>
       </w:pPr>
     </w:p>
     <w:p>
       <w:pPr>
-        <w:pStyle w:val="BodyText"/>
         <w:spacing w:before="4"/>
         <w:ind w:left="426" w:right="571"/>
         <w:rPr>
@@ -1033,7 +1178,6 @@
     </w:p>
     <w:p>
       <w:pPr>
-        <w:pStyle w:val="BodyText"/>
         <w:spacing w:before="4"/>
         <w:ind w:left="426" w:right="571"/>
         <w:rPr>
@@ -1531,7 +1675,7 @@
               <v:stroke joinstyle="miter"/>
               <v:path gradientshapeok="t" o:connecttype="rect"/>
             </v:shapetype>
-            <v:shape id="Text Box 5" o:spid="_x0000_s1026" type="#_x0000_t202" style="position:absolute;left:0;text-align:left;margin-left:389.8pt;margin-top:-2.2pt;width:87.95pt;height:32.55pt;z-index:251661312;visibility:visible;mso-wrap-style:none;mso-width-percent:0;mso-height-percent:0;mso-wrap-distance-left:9pt;mso-wrap-distance-top:0;mso-wrap-distance-right:9pt;mso-wrap-distance-bottom:0;mso-position-horizontal:absolute;mso-position-horizontal-relative:text;mso-position-vertical:absolute;mso-position-vertical-relative:text;mso-width-percent:0;mso-height-percent:0;mso-width-relative:page;mso-height-relative:page;v-text-anchor:top" o:gfxdata="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" o:allowincell="f" stroked="f">
+            <v:shape id="Text Box 5" o:spid="_x0000_s1029" type="#_x0000_t202" style="position:absolute;left:0;text-align:left;margin-left:389.8pt;margin-top:-2.2pt;width:87.95pt;height:32.55pt;z-index:251661312;visibility:visible;mso-wrap-style:none;mso-width-percent:0;mso-height-percent:0;mso-wrap-distance-left:9pt;mso-wrap-distance-top:0;mso-wrap-distance-right:9pt;mso-wrap-distance-bottom:0;mso-position-horizontal:absolute;mso-position-horizontal-relative:text;mso-position-vertical:absolute;mso-position-vertical-relative:text;mso-width-percent:0;mso-height-percent:0;mso-width-relative:page;mso-height-relative:page;v-text-anchor:top" o:gfxdata="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" o:allowincell="f" stroked="f">
               <v:textbox>
                 <w:txbxContent>
                   <w:p>
@@ -1557,7 +1701,7 @@
                                   </pic:cNvPicPr>
                                 </pic:nvPicPr>
                                 <pic:blipFill>
-                                  <a:blip r:embed="rId2">
+                                  <a:blip r:embed="rId1">
                                     <a:extLst>
                                       <a:ext uri="{28A0092B-C50C-407E-A947-70E740481C1C}">
                                         <a14:useLocalDpi xmlns:a14="http://schemas.microsoft.com/office/drawing/2010/main" val="0"/>
@@ -1676,7 +1820,7 @@
                                         </pic:cNvPicPr>
                                       </pic:nvPicPr>
                                       <pic:blipFill>
-                                        <a:blip r:embed="rId3">
+                                        <a:blip r:embed="rId2">
                                           <a:extLst>
                                             <a:ext uri="{28A0092B-C50C-407E-A947-70E740481C1C}">
                                               <a14:useLocalDpi xmlns:a14="http://schemas.microsoft.com/office/drawing/2010/main" val="0"/>
@@ -1727,7 +1871,7 @@
         </mc:Choice>
         <mc:Fallback>
           <w:pict>
-            <v:shape w14:anchorId="5BAEA59E" id="Text Box 4" o:spid="_x0000_s1027" type="#_x0000_t202" style="position:absolute;left:0;text-align:left;margin-left:-9pt;margin-top:-2.2pt;width:238.1pt;height:46.3pt;z-index:251660288;visibility:visible;mso-wrap-style:square;mso-width-percent:0;mso-height-percent:0;mso-wrap-distance-left:9pt;mso-wrap-distance-top:0;mso-wrap-distance-right:9pt;mso-wrap-distance-bottom:0;mso-position-horizontal:absolute;mso-position-horizontal-relative:text;mso-position-vertical:absolute;mso-position-vertical-relative:text;mso-width-percent:0;mso-height-percent:0;mso-width-relative:page;mso-height-relative:page;v-text-anchor:top" o:gfxdata="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" stroked="f">
+            <v:shape w14:anchorId="5BAEA59E" id="Text Box 4" o:spid="_x0000_s1030" type="#_x0000_t202" style="position:absolute;left:0;text-align:left;margin-left:-9pt;margin-top:-2.2pt;width:238.1pt;height:46.3pt;z-index:251660288;visibility:visible;mso-wrap-style:square;mso-width-percent:0;mso-height-percent:0;mso-wrap-distance-left:9pt;mso-wrap-distance-top:0;mso-wrap-distance-right:9pt;mso-wrap-distance-bottom:0;mso-position-horizontal:absolute;mso-position-horizontal-relative:text;mso-position-vertical:absolute;mso-position-vertical-relative:text;mso-width-percent:0;mso-height-percent:0;mso-width-relative:page;mso-height-relative:page;v-text-anchor:top" o:gfxdata="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" stroked="f">
               <v:textbox>
                 <w:txbxContent>
                   <w:p>
@@ -1753,7 +1897,7 @@
                                   </pic:cNvPicPr>
                                 </pic:nvPicPr>
                                 <pic:blipFill>
-                                  <a:blip r:embed="rId4">
+                                  <a:blip r:embed="rId2">
                                     <a:extLst>
                                       <a:ext uri="{28A0092B-C50C-407E-A947-70E740481C1C}">
                                         <a14:useLocalDpi xmlns:a14="http://schemas.microsoft.com/office/drawing/2010/main" val="0"/>
@@ -1909,8 +2053,7 @@
               <v:stroke joinstyle="miter"/>
               <v:path gradientshapeok="t" o:connecttype="rect"/>
             </v:shapetype>
-            <v:shape id="Text Box 2" o:spid="_x0000_s1026" type="#_x0000_t202" alt="Unclassified - Non-Classifié" style="position:absolute;margin-left:111pt;margin-top:0;width:151pt;height:29.65pt;z-index:251663360;visibility:visible;mso-wrap-style:none;mso-wrap-distance-left:0;mso-wrap-distance-top:0;mso-wrap-distance-right:0;mso-wrap-distance-bottom:0;mso-position-horizontal:right;mso-position-horizontal-relative:page;mso-position-vertical:top;mso-position-vertical-relative:page;v-text-anchor:top" o:gfxdata="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" filled="f" stroked="f">
-              <v:fill o:detectmouseclick="t"/>
+            <v:shape id="Text Box 2" o:spid="_x0000_s1026" type="#_x0000_t202" alt="Unclassified - Non-Classifié" style="position:absolute;margin-left:99.8pt;margin-top:0;width:151pt;height:29.65pt;z-index:251663360;visibility:visible;mso-wrap-style:none;mso-wrap-distance-left:0;mso-wrap-distance-top:0;mso-wrap-distance-right:0;mso-wrap-distance-bottom:0;mso-position-horizontal:right;mso-position-horizontal-relative:page;mso-position-vertical:top;mso-position-vertical-relative:page;v-text-anchor:top" o:gfxdata="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" filled="f" stroked="f">
               <v:textbox style="mso-fit-shape-to-text:t" inset="0,15pt,20pt,0">
                 <w:txbxContent>
                   <w:p>
@@ -2030,8 +2173,7 @@
               <v:stroke joinstyle="miter"/>
               <v:path gradientshapeok="t" o:connecttype="rect"/>
             </v:shapetype>
-            <v:shape id="Text Box 3" o:spid="_x0000_s1027" type="#_x0000_t202" alt="Unclassified - Non-Classifié" style="position:absolute;margin-left:111pt;margin-top:0;width:151pt;height:29.65pt;z-index:251664384;visibility:visible;mso-wrap-style:none;mso-wrap-distance-left:0;mso-wrap-distance-top:0;mso-wrap-distance-right:0;mso-wrap-distance-bottom:0;mso-position-horizontal:right;mso-position-horizontal-relative:page;mso-position-vertical:top;mso-position-vertical-relative:page;v-text-anchor:top" o:gfxdata="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" filled="f" stroked="f">
-              <v:fill o:detectmouseclick="t"/>
+            <v:shape id="Text Box 3" o:spid="_x0000_s1027" type="#_x0000_t202" alt="Unclassified - Non-Classifié" style="position:absolute;margin-left:99.8pt;margin-top:0;width:151pt;height:29.65pt;z-index:251664384;visibility:visible;mso-wrap-style:none;mso-wrap-distance-left:0;mso-wrap-distance-top:0;mso-wrap-distance-right:0;mso-wrap-distance-bottom:0;mso-position-horizontal:right;mso-position-horizontal-relative:page;mso-position-vertical:top;mso-position-vertical-relative:page;v-text-anchor:top" o:gfxdata="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" filled="f" stroked="f">
               <v:textbox style="mso-fit-shape-to-text:t" inset="0,15pt,20pt,0">
                 <w:txbxContent>
                   <w:p>
@@ -2151,8 +2293,7 @@
               <v:stroke joinstyle="miter"/>
               <v:path gradientshapeok="t" o:connecttype="rect"/>
             </v:shapetype>
-            <v:shape id="Text Box 1" o:spid="_x0000_s1028" type="#_x0000_t202" alt="Unclassified - Non-Classifié" style="position:absolute;margin-left:111pt;margin-top:0;width:151pt;height:29.65pt;z-index:251662336;visibility:visible;mso-wrap-style:none;mso-wrap-distance-left:0;mso-wrap-distance-top:0;mso-wrap-distance-right:0;mso-wrap-distance-bottom:0;mso-position-horizontal:right;mso-position-horizontal-relative:page;mso-position-vertical:top;mso-position-vertical-relative:page;v-text-anchor:top" o:gfxdata="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" filled="f" stroked="f">
-              <v:fill o:detectmouseclick="t"/>
+            <v:shape id="Text Box 1" o:spid="_x0000_s1028" type="#_x0000_t202" alt="Unclassified - Non-Classifié" style="position:absolute;margin-left:99.8pt;margin-top:0;width:151pt;height:29.65pt;z-index:251662336;visibility:visible;mso-wrap-style:none;mso-wrap-distance-left:0;mso-wrap-distance-top:0;mso-wrap-distance-right:0;mso-wrap-distance-bottom:0;mso-position-horizontal:right;mso-position-horizontal-relative:page;mso-position-vertical:top;mso-position-vertical-relative:page;v-text-anchor:top" o:gfxdata="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" filled="f" stroked="f">
               <v:textbox style="mso-fit-shape-to-text:t" inset="0,15pt,20pt,0">
                 <w:txbxContent>
                   <w:p>
@@ -2852,36 +2993,6 @@
       <w:lang w:val="fr-CA"/>
     </w:rPr>
   </w:style>
-  <w:style w:type="paragraph" w:styleId="BodyText">
-    <w:name w:val="Body Text"/>
-    <w:basedOn w:val="Normal"/>
-    <w:link w:val="BodyTextChar"/>
-    <w:uiPriority w:val="1"/>
-    <w:qFormat/>
-    <w:rsid w:val="00BE2D65"/>
-    <w:pPr>
-      <w:widowControl w:val="0"/>
-      <w:autoSpaceDE w:val="0"/>
-      <w:autoSpaceDN w:val="0"/>
-    </w:pPr>
-    <w:rPr>
-      <w:rFonts w:ascii="Arial" w:hAnsi="Arial"/>
-      <w:sz w:val="22"/>
-    </w:rPr>
-  </w:style>
-  <w:style w:type="character" w:customStyle="1" w:styleId="BodyTextChar">
-    <w:name w:val="Body Text Char"/>
-    <w:basedOn w:val="DefaultParagraphFont"/>
-    <w:link w:val="BodyText"/>
-    <w:uiPriority w:val="1"/>
-    <w:rsid w:val="00BE2D65"/>
-    <w:rPr>
-      <w:rFonts w:ascii="Arial" w:hAnsi="Arial"/>
-      <w:sz w:val="22"/>
-      <w:szCs w:val="24"/>
-      <w:lang w:val="en-US" w:eastAsia="en-US"/>
-    </w:rPr>
-  </w:style>
 </w:styles>
 </file>
 

</xml_diff>